<commit_message>
Fixed LED Array Manufacturing Instructions (A) conflicted copy
</commit_message>
<xml_diff>
--- a/Electronic Design/Core64 LA v1.3 KiCAD 6/C64_LA_V1.3 Manufacturing/Core64 LED Array Manufacturing Instructions (A).docx
+++ b/Electronic Design/Core64 LA v1.3 KiCAD 6/C64_LA_V1.3 Manufacturing/Core64 LED Array Manufacturing Instructions (A).docx
@@ -1,6 +1,6 @@
 
 <file path=word/document.xml><?xml version="1.0" encoding="utf-8"?>
-<w:document xmlns:wpc="http://schemas.microsoft.com/office/word/2010/wordprocessingCanvas" xmlns:cx="http://schemas.microsoft.com/office/drawing/2014/chartex" xmlns:cx1="http://schemas.microsoft.com/office/drawing/2015/9/8/chartex" xmlns:cx2="http://schemas.microsoft.com/office/drawing/2015/10/21/chartex" xmlns:cx3="http://schemas.microsoft.com/office/drawing/2016/5/9/chartex" xmlns:cx4="http://schemas.microsoft.com/office/drawing/2016/5/10/chartex" xmlns:cx5="http://schemas.microsoft.com/office/drawing/2016/5/11/chartex" xmlns:cx6="http://schemas.microsoft.com/office/drawing/2016/5/12/chartex" xmlns:cx7="http://schemas.microsoft.com/office/drawing/2016/5/13/chartex" xmlns:cx8="http://schemas.microsoft.com/office/drawing/2016/5/14/chartex" xmlns:mc="http://schemas.openxmlformats.org/markup-compatibility/2006" xmlns:aink="http://schemas.microsoft.com/office/drawing/2016/ink" xmlns:am3d="http://schemas.microsoft.com/office/drawing/2017/model3d" xmlns:o="urn:schemas-microsoft-com:office:office" xmlns:oel="http://schemas.microsoft.com/office/2019/extlst" xmlns:r="http://schemas.openxmlformats.org/officeDocument/2006/relationships" xmlns:m="http://schemas.openxmlformats.org/officeDocument/2006/math" xmlns:v="urn:schemas-microsoft-com:vml" xmlns:wp14="http://schemas.microsoft.com/office/word/2010/wordprocessingDrawing" xmlns:wp="http://schemas.openxmlformats.org/drawingml/2006/wordprocessingDrawing" xmlns:w10="urn:schemas-microsoft-com:office:word" xmlns:w="http://schemas.openxmlformats.org/wordprocessingml/2006/main" xmlns:w14="http://schemas.microsoft.com/office/word/2010/wordml" xmlns:w15="http://schemas.microsoft.com/office/word/2012/wordml" xmlns:w16cex="http://schemas.microsoft.com/office/word/2018/wordml/cex" xmlns:w16cid="http://schemas.microsoft.com/office/word/2016/wordml/cid" xmlns:w16="http://schemas.microsoft.com/office/word/2018/wordml" xmlns:w16du="http://schemas.microsoft.com/office/word/2023/wordml/word16du" xmlns:w16sdtdh="http://schemas.microsoft.com/office/word/2020/wordml/sdtdatahash" xmlns:w16se="http://schemas.microsoft.com/office/word/2015/wordml/symex" xmlns:wpg="http://schemas.microsoft.com/office/word/2010/wordprocessingGroup" xmlns:wpi="http://schemas.microsoft.com/office/word/2010/wordprocessingInk" xmlns:wne="http://schemas.microsoft.com/office/word/2006/wordml" xmlns:wps="http://schemas.microsoft.com/office/word/2010/wordprocessingShape" mc:Ignorable="w14 w15 w16se w16cid w16 w16cex w16sdtdh wp14">
+<w:document xmlns:wpc="http://schemas.microsoft.com/office/word/2010/wordprocessingCanvas" xmlns:cx="http://schemas.microsoft.com/office/drawing/2014/chartex" xmlns:cx1="http://schemas.microsoft.com/office/drawing/2015/9/8/chartex" xmlns:cx2="http://schemas.microsoft.com/office/drawing/2015/10/21/chartex" xmlns:cx3="http://schemas.microsoft.com/office/drawing/2016/5/9/chartex" xmlns:cx4="http://schemas.microsoft.com/office/drawing/2016/5/10/chartex" xmlns:cx5="http://schemas.microsoft.com/office/drawing/2016/5/11/chartex" xmlns:cx6="http://schemas.microsoft.com/office/drawing/2016/5/12/chartex" xmlns:cx7="http://schemas.microsoft.com/office/drawing/2016/5/13/chartex" xmlns:cx8="http://schemas.microsoft.com/office/drawing/2016/5/14/chartex" xmlns:mc="http://schemas.openxmlformats.org/markup-compatibility/2006" xmlns:aink="http://schemas.microsoft.com/office/drawing/2016/ink" xmlns:am3d="http://schemas.microsoft.com/office/drawing/2017/model3d" xmlns:o="urn:schemas-microsoft-com:office:office" xmlns:oel="http://schemas.microsoft.com/office/2019/extlst" xmlns:r="http://schemas.openxmlformats.org/officeDocument/2006/relationships" xmlns:m="http://schemas.openxmlformats.org/officeDocument/2006/math" xmlns:v="urn:schemas-microsoft-com:vml" xmlns:wp14="http://schemas.microsoft.com/office/word/2010/wordprocessingDrawing" xmlns:wp="http://schemas.openxmlformats.org/drawingml/2006/wordprocessingDrawing" xmlns:w10="urn:schemas-microsoft-com:office:word" xmlns:w="http://schemas.openxmlformats.org/wordprocessingml/2006/main" xmlns:w14="http://schemas.microsoft.com/office/word/2010/wordml" xmlns:w15="http://schemas.microsoft.com/office/word/2012/wordml" xmlns:w16cex="http://schemas.microsoft.com/office/word/2018/wordml/cex" xmlns:w16cid="http://schemas.microsoft.com/office/word/2016/wordml/cid" xmlns:w16="http://schemas.microsoft.com/office/word/2018/wordml" xmlns:w16sdtdh="http://schemas.microsoft.com/office/word/2020/wordml/sdtdatahash" xmlns:w16se="http://schemas.microsoft.com/office/word/2015/wordml/symex" xmlns:wpg="http://schemas.microsoft.com/office/word/2010/wordprocessingGroup" xmlns:wpi="http://schemas.microsoft.com/office/word/2010/wordprocessingInk" xmlns:wne="http://schemas.microsoft.com/office/word/2006/wordml" xmlns:wps="http://schemas.microsoft.com/office/word/2010/wordprocessingShape" mc:Ignorable="w14 w15 w16se w16cid w16 w16cex w16sdtdh wp14">
   <w:body>
     <w:p>
       <w:pPr>
@@ -164,7 +164,7 @@
               <w:t>2023-05-</w:t>
             </w:r>
             <w:r>
-              <w:t>11</w:t>
+              <w:t>22</w:t>
             </w:r>
           </w:p>
         </w:tc>
@@ -324,28 +324,18 @@
       <w:pPr>
         <w:ind w:left="720"/>
       </w:pPr>
-    </w:p>
-    <w:p>
-      <w:pPr>
-        <w:ind w:left="720"/>
-      </w:pPr>
-      <w:proofErr w:type="spellStart"/>
-      <w:r>
-        <w:t>Gerbers</w:t>
-      </w:r>
-      <w:proofErr w:type="spellEnd"/>
-      <w:r>
-        <w:t>:</w:t>
-      </w:r>
-    </w:p>
-    <w:p>
-      <w:pPr>
-        <w:ind w:left="720"/>
-      </w:pPr>
-    </w:p>
-    <w:p>
-      <w:pPr>
-        <w:ind w:left="720"/>
+      <w:r>
+        <w:t>Standard materials:</w:t>
+      </w:r>
+    </w:p>
+    <w:p>
+      <w:pPr>
+        <w:ind w:left="720"/>
+      </w:pPr>
+    </w:p>
+    <w:p>
+      <w:pPr>
+        <w:ind w:left="1440"/>
       </w:pPr>
       <w:r>
         <w:t xml:space="preserve">Material: </w:t>
@@ -356,7 +346,7 @@
     </w:p>
     <w:p>
       <w:pPr>
-        <w:ind w:left="720"/>
+        <w:ind w:left="1440"/>
       </w:pPr>
       <w:r>
         <w:t>Board Thickness: 1/16” inch</w:t>
@@ -364,7 +354,7 @@
     </w:p>
     <w:p>
       <w:pPr>
-        <w:ind w:left="720"/>
+        <w:ind w:left="1440"/>
       </w:pPr>
       <w:r>
         <w:t>Copper Weight: 1 oz.</w:t>
@@ -372,7 +362,7 @@
     </w:p>
     <w:p>
       <w:pPr>
-        <w:ind w:left="720"/>
+        <w:ind w:left="1440"/>
       </w:pPr>
       <w:r>
         <w:t>Solder Mask</w:t>
@@ -384,36 +374,14 @@
     <w:p>
       <w:pPr>
         <w:ind w:left="1440"/>
-        <w:rPr>
-          <w:color w:val="FF0000"/>
-        </w:rPr>
-      </w:pPr>
-      <w:r>
-        <w:rPr>
-          <w:color w:val="FF0000"/>
-        </w:rPr>
-        <w:t>Adds cost…</w:t>
+      </w:pPr>
+      <w:r>
+        <w:t>Silkscreen: Black</w:t>
       </w:r>
     </w:p>
     <w:p>
       <w:pPr>
         <w:ind w:left="1440"/>
-        <w:rPr>
-          <w:color w:val="FF0000"/>
-        </w:rPr>
-      </w:pPr>
-    </w:p>
-    <w:p>
-      <w:pPr>
-        <w:ind w:left="720"/>
-      </w:pPr>
-      <w:r>
-        <w:t>Silkscreen: Black</w:t>
-      </w:r>
-    </w:p>
-    <w:p>
-      <w:pPr>
-        <w:ind w:left="720"/>
       </w:pPr>
       <w:r>
         <w:t>Finish: H</w:t>
@@ -428,20 +396,6 @@
     <w:p>
       <w:pPr>
         <w:ind w:left="1440"/>
-        <w:rPr>
-          <w:color w:val="FF0000"/>
-        </w:rPr>
-      </w:pPr>
-      <w:r>
-        <w:rPr>
-          <w:color w:val="FF0000"/>
-        </w:rPr>
-        <w:t>lower cost than ENIG</w:t>
-      </w:r>
-    </w:p>
-    <w:p>
-      <w:pPr>
-        <w:ind w:left="720"/>
       </w:pPr>
       <w:r>
         <w:t>Leadfree: No</w:t>
@@ -449,12 +403,7 @@
     </w:p>
     <w:p>
       <w:pPr>
-        <w:ind w:left="720"/>
-      </w:pPr>
-    </w:p>
-    <w:p>
-      <w:pPr>
-        <w:ind w:left="720"/>
+        <w:ind w:left="1440"/>
       </w:pPr>
       <w:r>
         <w:t xml:space="preserve">Rails and </w:t>
@@ -529,65 +478,6 @@
           <w:b/>
           <w:bCs/>
         </w:rPr>
-        <w:t>BOM:</w:t>
-      </w:r>
-      <w:r>
-        <w:rPr>
-          <w:b/>
-          <w:bCs/>
-        </w:rPr>
-        <w:t xml:space="preserve"> </w:t>
-      </w:r>
-      <w:r>
-        <w:rPr>
-          <w:b/>
-          <w:bCs/>
-          <w:color w:val="FF0000"/>
-        </w:rPr>
-        <w:t xml:space="preserve">[insert </w:t>
-      </w:r>
-      <w:proofErr w:type="spellStart"/>
-      <w:r>
-        <w:rPr>
-          <w:b/>
-          <w:bCs/>
-          <w:color w:val="FF0000"/>
-        </w:rPr>
-        <w:t>github</w:t>
-      </w:r>
-      <w:proofErr w:type="spellEnd"/>
-      <w:r>
-        <w:rPr>
-          <w:b/>
-          <w:bCs/>
-          <w:color w:val="FF0000"/>
-        </w:rPr>
-        <w:t xml:space="preserve"> link here]</w:t>
-      </w:r>
-    </w:p>
-    <w:p>
-      <w:pPr>
-        <w:ind w:left="720"/>
-      </w:pPr>
-    </w:p>
-    <w:p>
-      <w:pPr>
-        <w:ind w:left="720"/>
-      </w:pPr>
-    </w:p>
-    <w:p>
-      <w:pPr>
-        <w:ind w:left="720"/>
-        <w:rPr>
-          <w:b/>
-          <w:bCs/>
-        </w:rPr>
-      </w:pPr>
-      <w:r>
-        <w:rPr>
-          <w:b/>
-          <w:bCs/>
-        </w:rPr>
         <w:t>Serially Addressable RGB LED World Semi P/N WS2813C</w:t>
       </w:r>
     </w:p>
@@ -671,6 +561,11 @@
     <w:p>
       <w:pPr>
         <w:ind w:left="720"/>
+      </w:pPr>
+    </w:p>
+    <w:p>
+      <w:pPr>
+        <w:ind w:left="720"/>
         <w:rPr>
           <w:b/>
           <w:bCs/>
@@ -705,40 +600,6 @@
       <w:pPr>
         <w:ind w:left="720"/>
       </w:pPr>
-    </w:p>
-    <w:p>
-      <w:pPr>
-        <w:ind w:left="720"/>
-        <w:rPr>
-          <w:color w:val="FF0000"/>
-        </w:rPr>
-      </w:pPr>
-      <w:r>
-        <w:rPr>
-          <w:rFonts w:ascii="Calibri" w:hAnsi="Calibri" w:cs="Calibri"/>
-          <w:color w:val="FF0000"/>
-          <w:shd w:val="clear" w:color="auto" w:fill="FFFFFF"/>
-        </w:rPr>
-        <w:t xml:space="preserve">Update to Samsung caps </w:t>
-      </w:r>
-      <w:proofErr w:type="gramStart"/>
-      <w:r>
-        <w:rPr>
-          <w:rFonts w:ascii="Calibri" w:hAnsi="Calibri" w:cs="Calibri"/>
-          <w:color w:val="FF0000"/>
-          <w:shd w:val="clear" w:color="auto" w:fill="FFFFFF"/>
-        </w:rPr>
-        <w:t>are</w:t>
-      </w:r>
-      <w:proofErr w:type="gramEnd"/>
-      <w:r>
-        <w:rPr>
-          <w:rFonts w:ascii="Calibri" w:hAnsi="Calibri" w:cs="Calibri"/>
-          <w:color w:val="FF0000"/>
-          <w:shd w:val="clear" w:color="auto" w:fill="FFFFFF"/>
-        </w:rPr>
-        <w:t xml:space="preserve"> $0.02 instead of the $0.50 I selected initially.</w:t>
-      </w:r>
     </w:p>
     <w:p>
       <w:pPr>
@@ -765,9 +626,6 @@
         <w:pStyle w:val="Heading1"/>
       </w:pPr>
       <w:r>
-        <w:t xml:space="preserve">PCB </w:t>
-      </w:r>
-      <w:r>
         <w:t>ASSEMBLY</w:t>
       </w:r>
     </w:p>
@@ -779,26 +637,77 @@
         </w:rPr>
       </w:pPr>
       <w:r>
+        <w:t>LED orientation:</w:t>
+      </w:r>
+    </w:p>
+    <w:p>
+      <w:pPr>
+        <w:ind w:left="720"/>
+      </w:pPr>
+    </w:p>
+    <w:p>
+      <w:pPr>
+        <w:ind w:left="720"/>
+      </w:pPr>
+      <w:r>
         <w:rPr>
-          <w:color w:val="FF0000"/>
+          <w:noProof/>
         </w:rPr>
-        <w:t>LED orientation picture:</w:t>
-      </w:r>
-    </w:p>
-    <w:p>
-      <w:pPr>
-        <w:ind w:left="720"/>
-      </w:pPr>
-    </w:p>
-    <w:p>
-      <w:pPr>
-        <w:ind w:left="720"/>
-      </w:pPr>
-    </w:p>
-    <w:p>
-      <w:pPr>
-        <w:ind w:left="720"/>
-      </w:pPr>
+        <w:drawing>
+          <wp:inline distT="0" distB="0" distL="0" distR="0" wp14:anchorId="6AB86AB5" wp14:editId="3FE2A255">
+            <wp:extent cx="1921510" cy="1768662"/>
+            <wp:effectExtent l="0" t="0" r="0" b="0"/>
+            <wp:docPr id="2058221742" name="Picture 2058221742" descr="A picture containing metal, jack&#10;&#10;Description automatically generated"/>
+            <wp:cNvGraphicFramePr>
+              <a:graphicFrameLocks xmlns:a="http://schemas.openxmlformats.org/drawingml/2006/main" noChangeAspect="1"/>
+            </wp:cNvGraphicFramePr>
+            <a:graphic xmlns:a="http://schemas.openxmlformats.org/drawingml/2006/main">
+              <a:graphicData uri="http://schemas.openxmlformats.org/drawingml/2006/picture">
+                <pic:pic xmlns:pic="http://schemas.openxmlformats.org/drawingml/2006/picture">
+                  <pic:nvPicPr>
+                    <pic:cNvPr id="2058221742" name="Picture 2058221742" descr="A picture containing metal, jack&#10;&#10;Description automatically generated"/>
+                    <pic:cNvPicPr/>
+                  </pic:nvPicPr>
+                  <pic:blipFill>
+                    <a:blip r:embed="rId7">
+                      <a:extLst>
+                        <a:ext uri="{28A0092B-C50C-407E-A947-70E740481C1C}">
+                          <a14:useLocalDpi xmlns:a14="http://schemas.microsoft.com/office/drawing/2010/main" val="0"/>
+                        </a:ext>
+                      </a:extLst>
+                    </a:blip>
+                    <a:stretch>
+                      <a:fillRect/>
+                    </a:stretch>
+                  </pic:blipFill>
+                  <pic:spPr>
+                    <a:xfrm>
+                      <a:off x="0" y="0"/>
+                      <a:ext cx="1961611" cy="1805573"/>
+                    </a:xfrm>
+                    <a:prstGeom prst="rect">
+                      <a:avLst/>
+                    </a:prstGeom>
+                  </pic:spPr>
+                </pic:pic>
+              </a:graphicData>
+            </a:graphic>
+          </wp:inline>
+        </w:drawing>
+      </w:r>
+    </w:p>
+    <w:p>
+      <w:pPr>
+        <w:ind w:left="720"/>
+      </w:pPr>
+    </w:p>
+    <w:p>
+      <w:pPr>
+        <w:ind w:left="720"/>
+      </w:pPr>
+      <w:r>
+        <w:t>Pin 1 in upper left with DOT on silkscreen and NOTCH on LED.</w:t>
+      </w:r>
     </w:p>
     <w:p/>
     <w:p>
@@ -835,11 +744,6 @@
       <w:r>
         <w:t>This LED package resulted in LED Arrays with 100% yield.</w:t>
       </w:r>
-    </w:p>
-    <w:p>
-      <w:pPr>
-        <w:ind w:left="720"/>
-      </w:pPr>
     </w:p>
     <w:p>
       <w:pPr>
@@ -873,7 +777,7 @@
                     <pic:cNvPicPr/>
                   </pic:nvPicPr>
                   <pic:blipFill>
-                    <a:blip r:embed="rId7" cstate="print">
+                    <a:blip r:embed="rId8" cstate="print">
                       <a:extLst>
                         <a:ext uri="{28A0092B-C50C-407E-A947-70E740481C1C}">
                           <a14:useLocalDpi xmlns:a14="http://schemas.microsoft.com/office/drawing/2010/main" val="0"/>
@@ -907,8 +811,143 @@
     </w:p>
     <w:p>
       <w:pPr>
+        <w:ind w:left="720"/>
+      </w:pPr>
+      <w:r>
+        <w:t>This</w:t>
+      </w:r>
+      <w:r>
+        <w:t xml:space="preserve"> LED sampled May 2023 and test assembled by the author, 64 of 64 worked first time.</w:t>
+      </w:r>
+    </w:p>
+    <w:p>
+      <w:pPr>
         <w:ind w:left="1440"/>
       </w:pPr>
+      <w:r>
+        <w:t xml:space="preserve">DIGIKEY </w:t>
+      </w:r>
+      <w:r>
+        <w:t xml:space="preserve">P/N </w:t>
+      </w:r>
+      <w:r>
+        <w:t>1597-1594</w:t>
+      </w:r>
+    </w:p>
+    <w:p>
+      <w:pPr>
+        <w:ind w:left="1440"/>
+      </w:pPr>
+      <w:hyperlink r:id="rId9" w:history="1">
+        <w:r>
+          <w:rPr>
+            <w:rStyle w:val="Hyperlink"/>
+          </w:rPr>
+          <w:t>https://www.digikey.com/en/products/detail/seeed-technology-co-ltd/601000200/8120706</w:t>
+        </w:r>
+      </w:hyperlink>
+    </w:p>
+    <w:p>
+      <w:pPr>
+        <w:ind w:left="1440"/>
+      </w:pPr>
+      <w:r>
+        <w:t xml:space="preserve">Supplied from </w:t>
+      </w:r>
+      <w:r>
+        <w:t>S</w:t>
+      </w:r>
+      <w:r>
+        <w:t>EEED</w:t>
+      </w:r>
+      <w:r>
+        <w:t xml:space="preserve"> Technology Co., Ltd</w:t>
+      </w:r>
+    </w:p>
+    <w:p>
+      <w:pPr>
+        <w:ind w:left="1440"/>
+      </w:pPr>
+      <w:r>
+        <w:t>Utiliz</w:t>
+      </w:r>
+      <w:r>
+        <w:t>ing</w:t>
+      </w:r>
+      <w:r>
+        <w:t xml:space="preserve"> </w:t>
+      </w:r>
+      <w:proofErr w:type="spellStart"/>
+      <w:r>
+        <w:t>Worldsemi</w:t>
+      </w:r>
+      <w:proofErr w:type="spellEnd"/>
+      <w:r>
+        <w:t xml:space="preserve"> </w:t>
+      </w:r>
+      <w:r>
+        <w:t>WS2813</w:t>
+      </w:r>
+      <w:r>
+        <w:t>B</w:t>
+      </w:r>
+      <w:r>
+        <w:t xml:space="preserve"> (5050)</w:t>
+      </w:r>
+      <w:r>
+        <w:t xml:space="preserve"> Ver. No. 5</w:t>
+      </w:r>
+    </w:p>
+    <w:p>
+      <w:pPr>
+        <w:ind w:left="1440"/>
+      </w:pPr>
+      <w:r>
+        <w:rPr>
+          <w:noProof/>
+        </w:rPr>
+        <w:drawing>
+          <wp:inline distT="0" distB="0" distL="0" distR="0" wp14:anchorId="0716D908" wp14:editId="1DBB9391">
+            <wp:extent cx="1842770" cy="1696185"/>
+            <wp:effectExtent l="0" t="0" r="0" b="5715"/>
+            <wp:docPr id="1881216719" name="Picture 1"/>
+            <wp:cNvGraphicFramePr>
+              <a:graphicFrameLocks xmlns:a="http://schemas.openxmlformats.org/drawingml/2006/main" noChangeAspect="1"/>
+            </wp:cNvGraphicFramePr>
+            <a:graphic xmlns:a="http://schemas.openxmlformats.org/drawingml/2006/main">
+              <a:graphicData uri="http://schemas.openxmlformats.org/drawingml/2006/picture">
+                <pic:pic xmlns:pic="http://schemas.openxmlformats.org/drawingml/2006/picture">
+                  <pic:nvPicPr>
+                    <pic:cNvPr id="1881216719" name="Picture 1881216719"/>
+                    <pic:cNvPicPr/>
+                  </pic:nvPicPr>
+                  <pic:blipFill>
+                    <a:blip r:embed="rId7">
+                      <a:extLst>
+                        <a:ext uri="{28A0092B-C50C-407E-A947-70E740481C1C}">
+                          <a14:useLocalDpi xmlns:a14="http://schemas.microsoft.com/office/drawing/2010/main" val="0"/>
+                        </a:ext>
+                      </a:extLst>
+                    </a:blip>
+                    <a:stretch>
+                      <a:fillRect/>
+                    </a:stretch>
+                  </pic:blipFill>
+                  <pic:spPr>
+                    <a:xfrm>
+                      <a:off x="0" y="0"/>
+                      <a:ext cx="1888847" cy="1738597"/>
+                    </a:xfrm>
+                    <a:prstGeom prst="rect">
+                      <a:avLst/>
+                    </a:prstGeom>
+                  </pic:spPr>
+                </pic:pic>
+              </a:graphicData>
+            </a:graphic>
+          </wp:inline>
+        </w:drawing>
+      </w:r>
     </w:p>
     <w:p>
       <w:pPr>
@@ -982,7 +1021,7 @@
                     <pic:cNvPicPr/>
                   </pic:nvPicPr>
                   <pic:blipFill>
-                    <a:blip r:embed="rId8" cstate="print">
+                    <a:blip r:embed="rId10" cstate="print">
                       <a:extLst>
                         <a:ext uri="{28A0092B-C50C-407E-A947-70E740481C1C}">
                           <a14:useLocalDpi xmlns:a14="http://schemas.microsoft.com/office/drawing/2010/main" val="0"/>
@@ -1055,16 +1094,7 @@
       </w:pPr>
       <w:r>
         <w:lastRenderedPageBreak/>
-        <w:t xml:space="preserve">APPENDIX </w:t>
-      </w:r>
-      <w:r>
-        <w:t>C</w:t>
-      </w:r>
-      <w:r>
-        <w:t xml:space="preserve">: </w:t>
-      </w:r>
-      <w:r>
-        <w:t>LED REFERENCE NOTES</w:t>
+        <w:t>APPENDIX C: LED REFERENCE NOTES</w:t>
       </w:r>
     </w:p>
     <w:p>
@@ -1084,7 +1114,7 @@
       <w:pPr>
         <w:ind w:left="720"/>
       </w:pPr>
-      <w:hyperlink r:id="rId9" w:history="1">
+      <w:hyperlink r:id="rId11" w:history="1">
         <w:r>
           <w:rPr>
             <w:rStyle w:val="Hyperlink"/>
@@ -1105,7 +1135,7 @@
       <w:pPr>
         <w:ind w:left="720"/>
       </w:pPr>
-      <w:hyperlink r:id="rId10" w:history="1">
+      <w:hyperlink r:id="rId12" w:history="1">
         <w:r>
           <w:rPr>
             <w:rStyle w:val="Hyperlink"/>
@@ -1123,11 +1153,6 @@
       <w:pPr>
         <w:ind w:left="720"/>
       </w:pPr>
-    </w:p>
-    <w:p>
-      <w:pPr>
-        <w:ind w:left="720"/>
-      </w:pPr>
       <w:r>
         <w:t>Alternative to WS2812 is SK6812</w:t>
       </w:r>
@@ -1136,7 +1161,7 @@
       <w:pPr>
         <w:ind w:left="720"/>
       </w:pPr>
-      <w:hyperlink r:id="rId11" w:history="1">
+      <w:hyperlink r:id="rId13" w:history="1">
         <w:r>
           <w:rPr>
             <w:rStyle w:val="Hyperlink"/>
@@ -1154,11 +1179,6 @@
       <w:pPr>
         <w:ind w:left="720"/>
       </w:pPr>
-    </w:p>
-    <w:p>
-      <w:pPr>
-        <w:ind w:left="720"/>
-      </w:pPr>
       <w:r>
         <w:t>More stories:</w:t>
       </w:r>
@@ -1167,7 +1187,7 @@
       <w:pPr>
         <w:ind w:left="720"/>
       </w:pPr>
-      <w:hyperlink r:id="rId12" w:history="1">
+      <w:hyperlink r:id="rId14" w:history="1">
         <w:r>
           <w:rPr>
             <w:rStyle w:val="Hyperlink"/>
@@ -1194,8 +1214,8 @@
     </w:p>
     <w:p/>
     <w:sectPr>
-      <w:footerReference w:type="even" r:id="rId13"/>
-      <w:footerReference w:type="default" r:id="rId14"/>
+      <w:footerReference w:type="even" r:id="rId15"/>
+      <w:footerReference w:type="default" r:id="rId16"/>
       <w:pgSz w:w="12240" w:h="15840"/>
       <w:pgMar w:top="720" w:right="720" w:bottom="720" w:left="720" w:header="720" w:footer="720" w:gutter="0"/>
       <w:cols w:space="720"/>
@@ -1206,7 +1226,7 @@
 </file>
 
 <file path=word/endnotes.xml><?xml version="1.0" encoding="utf-8"?>
-<w:endnotes xmlns:wpc="http://schemas.microsoft.com/office/word/2010/wordprocessingCanvas" xmlns:cx="http://schemas.microsoft.com/office/drawing/2014/chartex" xmlns:cx1="http://schemas.microsoft.com/office/drawing/2015/9/8/chartex" xmlns:cx2="http://schemas.microsoft.com/office/drawing/2015/10/21/chartex" xmlns:cx3="http://schemas.microsoft.com/office/drawing/2016/5/9/chartex" xmlns:cx4="http://schemas.microsoft.com/office/drawing/2016/5/10/chartex" xmlns:cx5="http://schemas.microsoft.com/office/drawing/2016/5/11/chartex" xmlns:cx6="http://schemas.microsoft.com/office/drawing/2016/5/12/chartex" xmlns:cx7="http://schemas.microsoft.com/office/drawing/2016/5/13/chartex" xmlns:cx8="http://schemas.microsoft.com/office/drawing/2016/5/14/chartex" xmlns:mc="http://schemas.openxmlformats.org/markup-compatibility/2006" xmlns:aink="http://schemas.microsoft.com/office/drawing/2016/ink" xmlns:am3d="http://schemas.microsoft.com/office/drawing/2017/model3d" xmlns:o="urn:schemas-microsoft-com:office:office" xmlns:oel="http://schemas.microsoft.com/office/2019/extlst" xmlns:r="http://schemas.openxmlformats.org/officeDocument/2006/relationships" xmlns:m="http://schemas.openxmlformats.org/officeDocument/2006/math" xmlns:v="urn:schemas-microsoft-com:vml" xmlns:wp14="http://schemas.microsoft.com/office/word/2010/wordprocessingDrawing" xmlns:wp="http://schemas.openxmlformats.org/drawingml/2006/wordprocessingDrawing" xmlns:w10="urn:schemas-microsoft-com:office:word" xmlns:w="http://schemas.openxmlformats.org/wordprocessingml/2006/main" xmlns:w14="http://schemas.microsoft.com/office/word/2010/wordml" xmlns:w15="http://schemas.microsoft.com/office/word/2012/wordml" xmlns:w16cex="http://schemas.microsoft.com/office/word/2018/wordml/cex" xmlns:w16cid="http://schemas.microsoft.com/office/word/2016/wordml/cid" xmlns:w16="http://schemas.microsoft.com/office/word/2018/wordml" xmlns:w16du="http://schemas.microsoft.com/office/word/2023/wordml/word16du" xmlns:w16sdtdh="http://schemas.microsoft.com/office/word/2020/wordml/sdtdatahash" xmlns:w16se="http://schemas.microsoft.com/office/word/2015/wordml/symex" xmlns:wpg="http://schemas.microsoft.com/office/word/2010/wordprocessingGroup" xmlns:wpi="http://schemas.microsoft.com/office/word/2010/wordprocessingInk" xmlns:wne="http://schemas.microsoft.com/office/word/2006/wordml" xmlns:wps="http://schemas.microsoft.com/office/word/2010/wordprocessingShape" mc:Ignorable="w14 w15 w16se w16cid w16 w16cex w16sdtdh wp14">
+<w:endnotes xmlns:wpc="http://schemas.microsoft.com/office/word/2010/wordprocessingCanvas" xmlns:cx="http://schemas.microsoft.com/office/drawing/2014/chartex" xmlns:cx1="http://schemas.microsoft.com/office/drawing/2015/9/8/chartex" xmlns:cx2="http://schemas.microsoft.com/office/drawing/2015/10/21/chartex" xmlns:cx3="http://schemas.microsoft.com/office/drawing/2016/5/9/chartex" xmlns:cx4="http://schemas.microsoft.com/office/drawing/2016/5/10/chartex" xmlns:cx5="http://schemas.microsoft.com/office/drawing/2016/5/11/chartex" xmlns:cx6="http://schemas.microsoft.com/office/drawing/2016/5/12/chartex" xmlns:cx7="http://schemas.microsoft.com/office/drawing/2016/5/13/chartex" xmlns:cx8="http://schemas.microsoft.com/office/drawing/2016/5/14/chartex" xmlns:mc="http://schemas.openxmlformats.org/markup-compatibility/2006" xmlns:aink="http://schemas.microsoft.com/office/drawing/2016/ink" xmlns:am3d="http://schemas.microsoft.com/office/drawing/2017/model3d" xmlns:o="urn:schemas-microsoft-com:office:office" xmlns:oel="http://schemas.microsoft.com/office/2019/extlst" xmlns:r="http://schemas.openxmlformats.org/officeDocument/2006/relationships" xmlns:m="http://schemas.openxmlformats.org/officeDocument/2006/math" xmlns:v="urn:schemas-microsoft-com:vml" xmlns:wp14="http://schemas.microsoft.com/office/word/2010/wordprocessingDrawing" xmlns:wp="http://schemas.openxmlformats.org/drawingml/2006/wordprocessingDrawing" xmlns:w10="urn:schemas-microsoft-com:office:word" xmlns:w="http://schemas.openxmlformats.org/wordprocessingml/2006/main" xmlns:w14="http://schemas.microsoft.com/office/word/2010/wordml" xmlns:w15="http://schemas.microsoft.com/office/word/2012/wordml" xmlns:w16cex="http://schemas.microsoft.com/office/word/2018/wordml/cex" xmlns:w16cid="http://schemas.microsoft.com/office/word/2016/wordml/cid" xmlns:w16="http://schemas.microsoft.com/office/word/2018/wordml" xmlns:w16sdtdh="http://schemas.microsoft.com/office/word/2020/wordml/sdtdatahash" xmlns:w16se="http://schemas.microsoft.com/office/word/2015/wordml/symex" xmlns:wpg="http://schemas.microsoft.com/office/word/2010/wordprocessingGroup" xmlns:wpi="http://schemas.microsoft.com/office/word/2010/wordprocessingInk" xmlns:wne="http://schemas.microsoft.com/office/word/2006/wordml" xmlns:wps="http://schemas.microsoft.com/office/word/2010/wordprocessingShape" mc:Ignorable="w14 w15 w16se w16cid w16 w16cex w16sdtdh wp14">
   <w:endnote w:type="separator" w:id="-1">
     <w:p>
       <w:r>
@@ -1225,7 +1245,7 @@
 </file>
 
 <file path=word/footer1.xml><?xml version="1.0" encoding="utf-8"?>
-<w:ftr xmlns:wpc="http://schemas.microsoft.com/office/word/2010/wordprocessingCanvas" xmlns:cx="http://schemas.microsoft.com/office/drawing/2014/chartex" xmlns:cx1="http://schemas.microsoft.com/office/drawing/2015/9/8/chartex" xmlns:cx2="http://schemas.microsoft.com/office/drawing/2015/10/21/chartex" xmlns:cx3="http://schemas.microsoft.com/office/drawing/2016/5/9/chartex" xmlns:cx4="http://schemas.microsoft.com/office/drawing/2016/5/10/chartex" xmlns:cx5="http://schemas.microsoft.com/office/drawing/2016/5/11/chartex" xmlns:cx6="http://schemas.microsoft.com/office/drawing/2016/5/12/chartex" xmlns:cx7="http://schemas.microsoft.com/office/drawing/2016/5/13/chartex" xmlns:cx8="http://schemas.microsoft.com/office/drawing/2016/5/14/chartex" xmlns:mc="http://schemas.openxmlformats.org/markup-compatibility/2006" xmlns:aink="http://schemas.microsoft.com/office/drawing/2016/ink" xmlns:am3d="http://schemas.microsoft.com/office/drawing/2017/model3d" xmlns:o="urn:schemas-microsoft-com:office:office" xmlns:oel="http://schemas.microsoft.com/office/2019/extlst" xmlns:r="http://schemas.openxmlformats.org/officeDocument/2006/relationships" xmlns:m="http://schemas.openxmlformats.org/officeDocument/2006/math" xmlns:v="urn:schemas-microsoft-com:vml" xmlns:wp14="http://schemas.microsoft.com/office/word/2010/wordprocessingDrawing" xmlns:wp="http://schemas.openxmlformats.org/drawingml/2006/wordprocessingDrawing" xmlns:w10="urn:schemas-microsoft-com:office:word" xmlns:w="http://schemas.openxmlformats.org/wordprocessingml/2006/main" xmlns:w14="http://schemas.microsoft.com/office/word/2010/wordml" xmlns:w15="http://schemas.microsoft.com/office/word/2012/wordml" xmlns:w16cex="http://schemas.microsoft.com/office/word/2018/wordml/cex" xmlns:w16cid="http://schemas.microsoft.com/office/word/2016/wordml/cid" xmlns:w16="http://schemas.microsoft.com/office/word/2018/wordml" xmlns:w16du="http://schemas.microsoft.com/office/word/2023/wordml/word16du" xmlns:w16sdtdh="http://schemas.microsoft.com/office/word/2020/wordml/sdtdatahash" xmlns:w16se="http://schemas.microsoft.com/office/word/2015/wordml/symex" xmlns:wpg="http://schemas.microsoft.com/office/word/2010/wordprocessingGroup" xmlns:wpi="http://schemas.microsoft.com/office/word/2010/wordprocessingInk" xmlns:wne="http://schemas.microsoft.com/office/word/2006/wordml" xmlns:wps="http://schemas.microsoft.com/office/word/2010/wordprocessingShape" mc:Ignorable="w14 w15 w16se w16cid w16 w16cex w16sdtdh wp14">
+<w:ftr xmlns:wpc="http://schemas.microsoft.com/office/word/2010/wordprocessingCanvas" xmlns:cx="http://schemas.microsoft.com/office/drawing/2014/chartex" xmlns:cx1="http://schemas.microsoft.com/office/drawing/2015/9/8/chartex" xmlns:cx2="http://schemas.microsoft.com/office/drawing/2015/10/21/chartex" xmlns:cx3="http://schemas.microsoft.com/office/drawing/2016/5/9/chartex" xmlns:cx4="http://schemas.microsoft.com/office/drawing/2016/5/10/chartex" xmlns:cx5="http://schemas.microsoft.com/office/drawing/2016/5/11/chartex" xmlns:cx6="http://schemas.microsoft.com/office/drawing/2016/5/12/chartex" xmlns:cx7="http://schemas.microsoft.com/office/drawing/2016/5/13/chartex" xmlns:cx8="http://schemas.microsoft.com/office/drawing/2016/5/14/chartex" xmlns:mc="http://schemas.openxmlformats.org/markup-compatibility/2006" xmlns:aink="http://schemas.microsoft.com/office/drawing/2016/ink" xmlns:am3d="http://schemas.microsoft.com/office/drawing/2017/model3d" xmlns:o="urn:schemas-microsoft-com:office:office" xmlns:oel="http://schemas.microsoft.com/office/2019/extlst" xmlns:r="http://schemas.openxmlformats.org/officeDocument/2006/relationships" xmlns:m="http://schemas.openxmlformats.org/officeDocument/2006/math" xmlns:v="urn:schemas-microsoft-com:vml" xmlns:wp14="http://schemas.microsoft.com/office/word/2010/wordprocessingDrawing" xmlns:wp="http://schemas.openxmlformats.org/drawingml/2006/wordprocessingDrawing" xmlns:w10="urn:schemas-microsoft-com:office:word" xmlns:w="http://schemas.openxmlformats.org/wordprocessingml/2006/main" xmlns:w14="http://schemas.microsoft.com/office/word/2010/wordml" xmlns:w15="http://schemas.microsoft.com/office/word/2012/wordml" xmlns:w16cex="http://schemas.microsoft.com/office/word/2018/wordml/cex" xmlns:w16cid="http://schemas.microsoft.com/office/word/2016/wordml/cid" xmlns:w16="http://schemas.microsoft.com/office/word/2018/wordml" xmlns:w16sdtdh="http://schemas.microsoft.com/office/word/2020/wordml/sdtdatahash" xmlns:w16se="http://schemas.microsoft.com/office/word/2015/wordml/symex" xmlns:wpg="http://schemas.microsoft.com/office/word/2010/wordprocessingGroup" xmlns:wpi="http://schemas.microsoft.com/office/word/2010/wordprocessingInk" xmlns:wne="http://schemas.microsoft.com/office/word/2006/wordml" xmlns:wps="http://schemas.microsoft.com/office/word/2010/wordprocessingShape" mc:Ignorable="w14 w15 w16se w16cid w16 w16cex w16sdtdh wp14">
   <w:sdt>
     <w:sdtPr>
       <w:rPr>
@@ -1290,7 +1310,7 @@
 </file>
 
 <file path=word/footer2.xml><?xml version="1.0" encoding="utf-8"?>
-<w:ftr xmlns:wpc="http://schemas.microsoft.com/office/word/2010/wordprocessingCanvas" xmlns:cx="http://schemas.microsoft.com/office/drawing/2014/chartex" xmlns:cx1="http://schemas.microsoft.com/office/drawing/2015/9/8/chartex" xmlns:cx2="http://schemas.microsoft.com/office/drawing/2015/10/21/chartex" xmlns:cx3="http://schemas.microsoft.com/office/drawing/2016/5/9/chartex" xmlns:cx4="http://schemas.microsoft.com/office/drawing/2016/5/10/chartex" xmlns:cx5="http://schemas.microsoft.com/office/drawing/2016/5/11/chartex" xmlns:cx6="http://schemas.microsoft.com/office/drawing/2016/5/12/chartex" xmlns:cx7="http://schemas.microsoft.com/office/drawing/2016/5/13/chartex" xmlns:cx8="http://schemas.microsoft.com/office/drawing/2016/5/14/chartex" xmlns:mc="http://schemas.openxmlformats.org/markup-compatibility/2006" xmlns:aink="http://schemas.microsoft.com/office/drawing/2016/ink" xmlns:am3d="http://schemas.microsoft.com/office/drawing/2017/model3d" xmlns:o="urn:schemas-microsoft-com:office:office" xmlns:oel="http://schemas.microsoft.com/office/2019/extlst" xmlns:r="http://schemas.openxmlformats.org/officeDocument/2006/relationships" xmlns:m="http://schemas.openxmlformats.org/officeDocument/2006/math" xmlns:v="urn:schemas-microsoft-com:vml" xmlns:wp14="http://schemas.microsoft.com/office/word/2010/wordprocessingDrawing" xmlns:wp="http://schemas.openxmlformats.org/drawingml/2006/wordprocessingDrawing" xmlns:w10="urn:schemas-microsoft-com:office:word" xmlns:w="http://schemas.openxmlformats.org/wordprocessingml/2006/main" xmlns:w14="http://schemas.microsoft.com/office/word/2010/wordml" xmlns:w15="http://schemas.microsoft.com/office/word/2012/wordml" xmlns:w16cex="http://schemas.microsoft.com/office/word/2018/wordml/cex" xmlns:w16cid="http://schemas.microsoft.com/office/word/2016/wordml/cid" xmlns:w16="http://schemas.microsoft.com/office/word/2018/wordml" xmlns:w16du="http://schemas.microsoft.com/office/word/2023/wordml/word16du" xmlns:w16sdtdh="http://schemas.microsoft.com/office/word/2020/wordml/sdtdatahash" xmlns:w16se="http://schemas.microsoft.com/office/word/2015/wordml/symex" xmlns:wpg="http://schemas.microsoft.com/office/word/2010/wordprocessingGroup" xmlns:wpi="http://schemas.microsoft.com/office/word/2010/wordprocessingInk" xmlns:wne="http://schemas.microsoft.com/office/word/2006/wordml" xmlns:wps="http://schemas.microsoft.com/office/word/2010/wordprocessingShape" mc:Ignorable="w14 w15 w16se w16cid w16 w16cex w16sdtdh wp14">
+<w:ftr xmlns:wpc="http://schemas.microsoft.com/office/word/2010/wordprocessingCanvas" xmlns:cx="http://schemas.microsoft.com/office/drawing/2014/chartex" xmlns:cx1="http://schemas.microsoft.com/office/drawing/2015/9/8/chartex" xmlns:cx2="http://schemas.microsoft.com/office/drawing/2015/10/21/chartex" xmlns:cx3="http://schemas.microsoft.com/office/drawing/2016/5/9/chartex" xmlns:cx4="http://schemas.microsoft.com/office/drawing/2016/5/10/chartex" xmlns:cx5="http://schemas.microsoft.com/office/drawing/2016/5/11/chartex" xmlns:cx6="http://schemas.microsoft.com/office/drawing/2016/5/12/chartex" xmlns:cx7="http://schemas.microsoft.com/office/drawing/2016/5/13/chartex" xmlns:cx8="http://schemas.microsoft.com/office/drawing/2016/5/14/chartex" xmlns:mc="http://schemas.openxmlformats.org/markup-compatibility/2006" xmlns:aink="http://schemas.microsoft.com/office/drawing/2016/ink" xmlns:am3d="http://schemas.microsoft.com/office/drawing/2017/model3d" xmlns:o="urn:schemas-microsoft-com:office:office" xmlns:oel="http://schemas.microsoft.com/office/2019/extlst" xmlns:r="http://schemas.openxmlformats.org/officeDocument/2006/relationships" xmlns:m="http://schemas.openxmlformats.org/officeDocument/2006/math" xmlns:v="urn:schemas-microsoft-com:vml" xmlns:wp14="http://schemas.microsoft.com/office/word/2010/wordprocessingDrawing" xmlns:wp="http://schemas.openxmlformats.org/drawingml/2006/wordprocessingDrawing" xmlns:w10="urn:schemas-microsoft-com:office:word" xmlns:w="http://schemas.openxmlformats.org/wordprocessingml/2006/main" xmlns:w14="http://schemas.microsoft.com/office/word/2010/wordml" xmlns:w15="http://schemas.microsoft.com/office/word/2012/wordml" xmlns:w16cex="http://schemas.microsoft.com/office/word/2018/wordml/cex" xmlns:w16cid="http://schemas.microsoft.com/office/word/2016/wordml/cid" xmlns:w16="http://schemas.microsoft.com/office/word/2018/wordml" xmlns:w16sdtdh="http://schemas.microsoft.com/office/word/2020/wordml/sdtdatahash" xmlns:w16se="http://schemas.microsoft.com/office/word/2015/wordml/symex" xmlns:wpg="http://schemas.microsoft.com/office/word/2010/wordprocessingGroup" xmlns:wpi="http://schemas.microsoft.com/office/word/2010/wordprocessingInk" xmlns:wne="http://schemas.microsoft.com/office/word/2006/wordml" xmlns:wps="http://schemas.microsoft.com/office/word/2010/wordprocessingShape" mc:Ignorable="w14 w15 w16se w16cid w16 w16cex w16sdtdh wp14">
   <w:sdt>
     <w:sdtPr>
       <w:rPr>
@@ -1399,7 +1419,7 @@
 </file>
 
 <file path=word/footnotes.xml><?xml version="1.0" encoding="utf-8"?>
-<w:footnotes xmlns:wpc="http://schemas.microsoft.com/office/word/2010/wordprocessingCanvas" xmlns:cx="http://schemas.microsoft.com/office/drawing/2014/chartex" xmlns:cx1="http://schemas.microsoft.com/office/drawing/2015/9/8/chartex" xmlns:cx2="http://schemas.microsoft.com/office/drawing/2015/10/21/chartex" xmlns:cx3="http://schemas.microsoft.com/office/drawing/2016/5/9/chartex" xmlns:cx4="http://schemas.microsoft.com/office/drawing/2016/5/10/chartex" xmlns:cx5="http://schemas.microsoft.com/office/drawing/2016/5/11/chartex" xmlns:cx6="http://schemas.microsoft.com/office/drawing/2016/5/12/chartex" xmlns:cx7="http://schemas.microsoft.com/office/drawing/2016/5/13/chartex" xmlns:cx8="http://schemas.microsoft.com/office/drawing/2016/5/14/chartex" xmlns:mc="http://schemas.openxmlformats.org/markup-compatibility/2006" xmlns:aink="http://schemas.microsoft.com/office/drawing/2016/ink" xmlns:am3d="http://schemas.microsoft.com/office/drawing/2017/model3d" xmlns:o="urn:schemas-microsoft-com:office:office" xmlns:oel="http://schemas.microsoft.com/office/2019/extlst" xmlns:r="http://schemas.openxmlformats.org/officeDocument/2006/relationships" xmlns:m="http://schemas.openxmlformats.org/officeDocument/2006/math" xmlns:v="urn:schemas-microsoft-com:vml" xmlns:wp14="http://schemas.microsoft.com/office/word/2010/wordprocessingDrawing" xmlns:wp="http://schemas.openxmlformats.org/drawingml/2006/wordprocessingDrawing" xmlns:w10="urn:schemas-microsoft-com:office:word" xmlns:w="http://schemas.openxmlformats.org/wordprocessingml/2006/main" xmlns:w14="http://schemas.microsoft.com/office/word/2010/wordml" xmlns:w15="http://schemas.microsoft.com/office/word/2012/wordml" xmlns:w16cex="http://schemas.microsoft.com/office/word/2018/wordml/cex" xmlns:w16cid="http://schemas.microsoft.com/office/word/2016/wordml/cid" xmlns:w16="http://schemas.microsoft.com/office/word/2018/wordml" xmlns:w16du="http://schemas.microsoft.com/office/word/2023/wordml/word16du" xmlns:w16sdtdh="http://schemas.microsoft.com/office/word/2020/wordml/sdtdatahash" xmlns:w16se="http://schemas.microsoft.com/office/word/2015/wordml/symex" xmlns:wpg="http://schemas.microsoft.com/office/word/2010/wordprocessingGroup" xmlns:wpi="http://schemas.microsoft.com/office/word/2010/wordprocessingInk" xmlns:wne="http://schemas.microsoft.com/office/word/2006/wordml" xmlns:wps="http://schemas.microsoft.com/office/word/2010/wordprocessingShape" mc:Ignorable="w14 w15 w16se w16cid w16 w16cex w16sdtdh wp14">
+<w:footnotes xmlns:wpc="http://schemas.microsoft.com/office/word/2010/wordprocessingCanvas" xmlns:cx="http://schemas.microsoft.com/office/drawing/2014/chartex" xmlns:cx1="http://schemas.microsoft.com/office/drawing/2015/9/8/chartex" xmlns:cx2="http://schemas.microsoft.com/office/drawing/2015/10/21/chartex" xmlns:cx3="http://schemas.microsoft.com/office/drawing/2016/5/9/chartex" xmlns:cx4="http://schemas.microsoft.com/office/drawing/2016/5/10/chartex" xmlns:cx5="http://schemas.microsoft.com/office/drawing/2016/5/11/chartex" xmlns:cx6="http://schemas.microsoft.com/office/drawing/2016/5/12/chartex" xmlns:cx7="http://schemas.microsoft.com/office/drawing/2016/5/13/chartex" xmlns:cx8="http://schemas.microsoft.com/office/drawing/2016/5/14/chartex" xmlns:mc="http://schemas.openxmlformats.org/markup-compatibility/2006" xmlns:aink="http://schemas.microsoft.com/office/drawing/2016/ink" xmlns:am3d="http://schemas.microsoft.com/office/drawing/2017/model3d" xmlns:o="urn:schemas-microsoft-com:office:office" xmlns:oel="http://schemas.microsoft.com/office/2019/extlst" xmlns:r="http://schemas.openxmlformats.org/officeDocument/2006/relationships" xmlns:m="http://schemas.openxmlformats.org/officeDocument/2006/math" xmlns:v="urn:schemas-microsoft-com:vml" xmlns:wp14="http://schemas.microsoft.com/office/word/2010/wordprocessingDrawing" xmlns:wp="http://schemas.openxmlformats.org/drawingml/2006/wordprocessingDrawing" xmlns:w10="urn:schemas-microsoft-com:office:word" xmlns:w="http://schemas.openxmlformats.org/wordprocessingml/2006/main" xmlns:w14="http://schemas.microsoft.com/office/word/2010/wordml" xmlns:w15="http://schemas.microsoft.com/office/word/2012/wordml" xmlns:w16cex="http://schemas.microsoft.com/office/word/2018/wordml/cex" xmlns:w16cid="http://schemas.microsoft.com/office/word/2016/wordml/cid" xmlns:w16="http://schemas.microsoft.com/office/word/2018/wordml" xmlns:w16sdtdh="http://schemas.microsoft.com/office/word/2020/wordml/sdtdatahash" xmlns:w16se="http://schemas.microsoft.com/office/word/2015/wordml/symex" xmlns:wpg="http://schemas.microsoft.com/office/word/2010/wordprocessingGroup" xmlns:wpi="http://schemas.microsoft.com/office/word/2010/wordprocessingInk" xmlns:wne="http://schemas.microsoft.com/office/word/2006/wordml" xmlns:wps="http://schemas.microsoft.com/office/word/2010/wordprocessingShape" mc:Ignorable="w14 w15 w16se w16cid w16 w16cex w16sdtdh wp14">
   <w:footnote w:type="separator" w:id="-1">
     <w:p>
       <w:r>
@@ -1418,7 +1438,7 @@
 </file>
 
 <file path=word/numbering.xml><?xml version="1.0" encoding="utf-8"?>
-<w:numbering xmlns:wpc="http://schemas.microsoft.com/office/word/2010/wordprocessingCanvas" xmlns:cx="http://schemas.microsoft.com/office/drawing/2014/chartex" xmlns:cx1="http://schemas.microsoft.com/office/drawing/2015/9/8/chartex" xmlns:cx2="http://schemas.microsoft.com/office/drawing/2015/10/21/chartex" xmlns:cx3="http://schemas.microsoft.com/office/drawing/2016/5/9/chartex" xmlns:cx4="http://schemas.microsoft.com/office/drawing/2016/5/10/chartex" xmlns:cx5="http://schemas.microsoft.com/office/drawing/2016/5/11/chartex" xmlns:cx6="http://schemas.microsoft.com/office/drawing/2016/5/12/chartex" xmlns:cx7="http://schemas.microsoft.com/office/drawing/2016/5/13/chartex" xmlns:cx8="http://schemas.microsoft.com/office/drawing/2016/5/14/chartex" xmlns:mc="http://schemas.openxmlformats.org/markup-compatibility/2006" xmlns:aink="http://schemas.microsoft.com/office/drawing/2016/ink" xmlns:am3d="http://schemas.microsoft.com/office/drawing/2017/model3d" xmlns:o="urn:schemas-microsoft-com:office:office" xmlns:oel="http://schemas.microsoft.com/office/2019/extlst" xmlns:r="http://schemas.openxmlformats.org/officeDocument/2006/relationships" xmlns:m="http://schemas.openxmlformats.org/officeDocument/2006/math" xmlns:v="urn:schemas-microsoft-com:vml" xmlns:wp14="http://schemas.microsoft.com/office/word/2010/wordprocessingDrawing" xmlns:wp="http://schemas.openxmlformats.org/drawingml/2006/wordprocessingDrawing" xmlns:w10="urn:schemas-microsoft-com:office:word" xmlns:w="http://schemas.openxmlformats.org/wordprocessingml/2006/main" xmlns:w14="http://schemas.microsoft.com/office/word/2010/wordml" xmlns:w15="http://schemas.microsoft.com/office/word/2012/wordml" xmlns:w16cex="http://schemas.microsoft.com/office/word/2018/wordml/cex" xmlns:w16cid="http://schemas.microsoft.com/office/word/2016/wordml/cid" xmlns:w16="http://schemas.microsoft.com/office/word/2018/wordml" xmlns:w16du="http://schemas.microsoft.com/office/word/2023/wordml/word16du" xmlns:w16sdtdh="http://schemas.microsoft.com/office/word/2020/wordml/sdtdatahash" xmlns:w16se="http://schemas.microsoft.com/office/word/2015/wordml/symex" xmlns:wpg="http://schemas.microsoft.com/office/word/2010/wordprocessingGroup" xmlns:wpi="http://schemas.microsoft.com/office/word/2010/wordprocessingInk" xmlns:wne="http://schemas.microsoft.com/office/word/2006/wordml" xmlns:wps="http://schemas.microsoft.com/office/word/2010/wordprocessingShape" mc:Ignorable="w14 w15 w16se w16cid w16 w16cex w16sdtdh wp14">
+<w:numbering xmlns:wpc="http://schemas.microsoft.com/office/word/2010/wordprocessingCanvas" xmlns:cx="http://schemas.microsoft.com/office/drawing/2014/chartex" xmlns:cx1="http://schemas.microsoft.com/office/drawing/2015/9/8/chartex" xmlns:cx2="http://schemas.microsoft.com/office/drawing/2015/10/21/chartex" xmlns:cx3="http://schemas.microsoft.com/office/drawing/2016/5/9/chartex" xmlns:cx4="http://schemas.microsoft.com/office/drawing/2016/5/10/chartex" xmlns:cx5="http://schemas.microsoft.com/office/drawing/2016/5/11/chartex" xmlns:cx6="http://schemas.microsoft.com/office/drawing/2016/5/12/chartex" xmlns:cx7="http://schemas.microsoft.com/office/drawing/2016/5/13/chartex" xmlns:cx8="http://schemas.microsoft.com/office/drawing/2016/5/14/chartex" xmlns:mc="http://schemas.openxmlformats.org/markup-compatibility/2006" xmlns:aink="http://schemas.microsoft.com/office/drawing/2016/ink" xmlns:am3d="http://schemas.microsoft.com/office/drawing/2017/model3d" xmlns:o="urn:schemas-microsoft-com:office:office" xmlns:oel="http://schemas.microsoft.com/office/2019/extlst" xmlns:r="http://schemas.openxmlformats.org/officeDocument/2006/relationships" xmlns:m="http://schemas.openxmlformats.org/officeDocument/2006/math" xmlns:v="urn:schemas-microsoft-com:vml" xmlns:wp14="http://schemas.microsoft.com/office/word/2010/wordprocessingDrawing" xmlns:wp="http://schemas.openxmlformats.org/drawingml/2006/wordprocessingDrawing" xmlns:w10="urn:schemas-microsoft-com:office:word" xmlns:w="http://schemas.openxmlformats.org/wordprocessingml/2006/main" xmlns:w14="http://schemas.microsoft.com/office/word/2010/wordml" xmlns:w15="http://schemas.microsoft.com/office/word/2012/wordml" xmlns:w16cex="http://schemas.microsoft.com/office/word/2018/wordml/cex" xmlns:w16cid="http://schemas.microsoft.com/office/word/2016/wordml/cid" xmlns:w16="http://schemas.microsoft.com/office/word/2018/wordml" xmlns:w16sdtdh="http://schemas.microsoft.com/office/word/2020/wordml/sdtdatahash" xmlns:w16se="http://schemas.microsoft.com/office/word/2015/wordml/symex" xmlns:wpg="http://schemas.microsoft.com/office/word/2010/wordprocessingGroup" xmlns:wpi="http://schemas.microsoft.com/office/word/2010/wordprocessingInk" xmlns:wne="http://schemas.microsoft.com/office/word/2006/wordml" xmlns:wps="http://schemas.microsoft.com/office/word/2010/wordprocessingShape" mc:Ignorable="w14 w15 w16se w16cid w16 w16cex w16sdtdh wp14">
   <w:abstractNum w:abstractNumId="0" w15:restartNumberingAfterBreak="0">
     <w:nsid w:val="01B35B7F"/>
     <w:multiLevelType w:val="hybridMultilevel"/>
@@ -2458,7 +2478,7 @@
 </file>
 
 <file path=word/glossary/document.xml><?xml version="1.0" encoding="utf-8"?>
-<w:glossaryDocument xmlns:wpc="http://schemas.microsoft.com/office/word/2010/wordprocessingCanvas" xmlns:cx="http://schemas.microsoft.com/office/drawing/2014/chartex" xmlns:cx1="http://schemas.microsoft.com/office/drawing/2015/9/8/chartex" xmlns:cx2="http://schemas.microsoft.com/office/drawing/2015/10/21/chartex" xmlns:cx3="http://schemas.microsoft.com/office/drawing/2016/5/9/chartex" xmlns:cx4="http://schemas.microsoft.com/office/drawing/2016/5/10/chartex" xmlns:cx5="http://schemas.microsoft.com/office/drawing/2016/5/11/chartex" xmlns:cx6="http://schemas.microsoft.com/office/drawing/2016/5/12/chartex" xmlns:cx7="http://schemas.microsoft.com/office/drawing/2016/5/13/chartex" xmlns:cx8="http://schemas.microsoft.com/office/drawing/2016/5/14/chartex" xmlns:mc="http://schemas.openxmlformats.org/markup-compatibility/2006" xmlns:aink="http://schemas.microsoft.com/office/drawing/2016/ink" xmlns:am3d="http://schemas.microsoft.com/office/drawing/2017/model3d" xmlns:o="urn:schemas-microsoft-com:office:office" xmlns:oel="http://schemas.microsoft.com/office/2019/extlst" xmlns:r="http://schemas.openxmlformats.org/officeDocument/2006/relationships" xmlns:m="http://schemas.openxmlformats.org/officeDocument/2006/math" xmlns:v="urn:schemas-microsoft-com:vml" xmlns:wp14="http://schemas.microsoft.com/office/word/2010/wordprocessingDrawing" xmlns:wp="http://schemas.openxmlformats.org/drawingml/2006/wordprocessingDrawing" xmlns:w10="urn:schemas-microsoft-com:office:word" xmlns:w="http://schemas.openxmlformats.org/wordprocessingml/2006/main" xmlns:w14="http://schemas.microsoft.com/office/word/2010/wordml" xmlns:w15="http://schemas.microsoft.com/office/word/2012/wordml" xmlns:w16cex="http://schemas.microsoft.com/office/word/2018/wordml/cex" xmlns:w16cid="http://schemas.microsoft.com/office/word/2016/wordml/cid" xmlns:w16="http://schemas.microsoft.com/office/word/2018/wordml" xmlns:w16du="http://schemas.microsoft.com/office/word/2023/wordml/word16du" xmlns:w16sdtdh="http://schemas.microsoft.com/office/word/2020/wordml/sdtdatahash" xmlns:w16se="http://schemas.microsoft.com/office/word/2015/wordml/symex" xmlns:wpg="http://schemas.microsoft.com/office/word/2010/wordprocessingGroup" xmlns:wpi="http://schemas.microsoft.com/office/word/2010/wordprocessingInk" xmlns:wne="http://schemas.microsoft.com/office/word/2006/wordml" xmlns:wps="http://schemas.microsoft.com/office/word/2010/wordprocessingShape" mc:Ignorable="w14 w15 w16se w16cid w16 w16cex w16sdtdh wp14">
+<w:glossaryDocument xmlns:wpc="http://schemas.microsoft.com/office/word/2010/wordprocessingCanvas" xmlns:cx="http://schemas.microsoft.com/office/drawing/2014/chartex" xmlns:cx1="http://schemas.microsoft.com/office/drawing/2015/9/8/chartex" xmlns:cx2="http://schemas.microsoft.com/office/drawing/2015/10/21/chartex" xmlns:cx3="http://schemas.microsoft.com/office/drawing/2016/5/9/chartex" xmlns:cx4="http://schemas.microsoft.com/office/drawing/2016/5/10/chartex" xmlns:cx5="http://schemas.microsoft.com/office/drawing/2016/5/11/chartex" xmlns:cx6="http://schemas.microsoft.com/office/drawing/2016/5/12/chartex" xmlns:cx7="http://schemas.microsoft.com/office/drawing/2016/5/13/chartex" xmlns:cx8="http://schemas.microsoft.com/office/drawing/2016/5/14/chartex" xmlns:mc="http://schemas.openxmlformats.org/markup-compatibility/2006" xmlns:aink="http://schemas.microsoft.com/office/drawing/2016/ink" xmlns:am3d="http://schemas.microsoft.com/office/drawing/2017/model3d" xmlns:o="urn:schemas-microsoft-com:office:office" xmlns:oel="http://schemas.microsoft.com/office/2019/extlst" xmlns:r="http://schemas.openxmlformats.org/officeDocument/2006/relationships" xmlns:m="http://schemas.openxmlformats.org/officeDocument/2006/math" xmlns:v="urn:schemas-microsoft-com:vml" xmlns:wp14="http://schemas.microsoft.com/office/word/2010/wordprocessingDrawing" xmlns:wp="http://schemas.openxmlformats.org/drawingml/2006/wordprocessingDrawing" xmlns:w10="urn:schemas-microsoft-com:office:word" xmlns:w="http://schemas.openxmlformats.org/wordprocessingml/2006/main" xmlns:w14="http://schemas.microsoft.com/office/word/2010/wordml" xmlns:w15="http://schemas.microsoft.com/office/word/2012/wordml" xmlns:w16cex="http://schemas.microsoft.com/office/word/2018/wordml/cex" xmlns:w16cid="http://schemas.microsoft.com/office/word/2016/wordml/cid" xmlns:w16="http://schemas.microsoft.com/office/word/2018/wordml" xmlns:w16sdtdh="http://schemas.microsoft.com/office/word/2020/wordml/sdtdatahash" xmlns:w16se="http://schemas.microsoft.com/office/word/2015/wordml/symex" xmlns:wpg="http://schemas.microsoft.com/office/word/2010/wordprocessingGroup" xmlns:wpi="http://schemas.microsoft.com/office/word/2010/wordprocessingInk" xmlns:wne="http://schemas.microsoft.com/office/word/2006/wordml" xmlns:wps="http://schemas.microsoft.com/office/word/2010/wordprocessingShape" mc:Ignorable="w14 w15 w16se w16cid w16 w16cex w16sdtdh wp14">
   <w:docParts>
     <w:docPart>
       <w:docPartPr>
@@ -2540,7 +2560,9 @@
     <w:rsidRoot w:val="00B02CBE"/>
     <w:rsid w:val="00080D20"/>
     <w:rsid w:val="00645F28"/>
+    <w:rsid w:val="00AD03DB"/>
     <w:rsid w:val="00B02CBE"/>
+    <w:rsid w:val="00B2033D"/>
     <w:rsid w:val="00E23D53"/>
   </w:rsids>
   <m:mathPr>

</xml_diff>